<commit_message>
Odstranění zvýraznění kapitol z textu BP
</commit_message>
<xml_diff>
--- a/doc/BP/bakalářská práce.docx
+++ b/doc/BP/bakalářská práce.docx
@@ -19017,7 +19017,13 @@
         <w:rPr>
           <w:lang w:val="cs-CZ"/>
         </w:rPr>
-        <w:t>Více o této problematice je zařazeno v</w:t>
+        <w:t xml:space="preserve">Více o této problematice je zařazeno </w:t>
+      </w:r>
+      <w:r>
+        <w:rPr>
+          <w:lang w:val="cs-CZ"/>
+        </w:rPr>
+        <w:t>v</w:t>
       </w:r>
       <w:r>
         <w:rPr>
@@ -19027,14 +19033,12 @@
       </w:r>
       <w:r>
         <w:rPr>
-          <w:color w:val="FF0000"/>
           <w:lang w:val="cs-CZ"/>
         </w:rPr>
         <w:t>kapitol</w:t>
       </w:r>
       <w:r>
         <w:rPr>
-          <w:color w:val="FF0000"/>
           <w:lang w:val="cs-CZ"/>
         </w:rPr>
         <w:t>e</w:t>
@@ -19047,14 +19051,12 @@
       </w:r>
       <w:r>
         <w:rPr>
-          <w:color w:val="FF0000"/>
           <w:lang w:val="cs-CZ"/>
         </w:rPr>
         <w:t>O</w:t>
       </w:r>
       <w:r>
         <w:rPr>
-          <w:color w:val="FF0000"/>
           <w:lang w:val="cs-CZ"/>
         </w:rPr>
         <w:t>becná použitelnost</w:t>
@@ -19075,7 +19077,13 @@
         <w:rPr>
           <w:lang w:val="cs-CZ"/>
         </w:rPr>
-        <w:t>protože uživatel si může napsat funkce nakládající s objektem, jak potřebuje. Jedinou podmínkou pro uživatele je</w:t>
+        <w:t>protože</w:t>
+      </w:r>
+      <w:r>
+        <w:rPr>
+          <w:lang w:val="cs-CZ"/>
+        </w:rPr>
+        <w:t xml:space="preserve"> uživatel si může napsat funkce nakládající s objektem, jak potřebuje. Jedinou podmínkou pro uživatele je</w:t>
       </w:r>
       <w:r>
         <w:rPr>
@@ -20209,24 +20217,22 @@
         <w:rPr>
           <w:lang w:val="cs-CZ"/>
         </w:rPr>
-        <w:t xml:space="preserve"> uvedeno v </w:t>
-      </w:r>
-      <w:r>
-        <w:rPr>
-          <w:lang w:val="cs-CZ"/>
-        </w:rPr>
-        <w:t xml:space="preserve">kapitole </w:t>
-      </w:r>
-      <w:r>
-        <w:rPr>
-          <w:color w:val="FF0000"/>
-          <w:lang w:val="cs-CZ"/>
-        </w:rPr>
-        <w:t>P</w:t>
-      </w:r>
-      <w:r>
-        <w:rPr>
-          <w:color w:val="FF0000"/>
+        <w:t xml:space="preserve"> uvedeno </w:t>
+      </w:r>
+      <w:r>
+        <w:rPr>
+          <w:lang w:val="cs-CZ"/>
+        </w:rPr>
+        <w:t xml:space="preserve">v </w:t>
+      </w:r>
+      <w:r>
+        <w:rPr>
+          <w:lang w:val="cs-CZ"/>
+        </w:rPr>
+        <w:t>kapitole P</w:t>
+      </w:r>
+      <w:r>
+        <w:rPr>
           <w:lang w:val="cs-CZ"/>
         </w:rPr>
         <w:t>oužité technologie</w:t>
@@ -20308,13 +20314,7 @@
         <w:rPr>
           <w:lang w:val="cs-CZ"/>
         </w:rPr>
-        <w:t xml:space="preserve">Při </w:t>
-      </w:r>
-      <w:r>
-        <w:rPr>
-          <w:lang w:val="cs-CZ"/>
-        </w:rPr>
-        <w:t xml:space="preserve">vytváření ukázky </w:t>
+        <w:t xml:space="preserve">Při vytváření ukázky </w:t>
       </w:r>
       <w:r>
         <w:rPr>
@@ -20338,7 +20338,13 @@
         <w:rPr>
           <w:lang w:val="cs-CZ"/>
         </w:rPr>
-        <w:t xml:space="preserve"> použít pro stylování některý z dostupných frameworků, nebo</w:t>
+        <w:t xml:space="preserve"> použít pro stylování</w:t>
+      </w:r>
+      <w:r>
+        <w:rPr>
+          <w:lang w:val="cs-CZ"/>
+        </w:rPr>
+        <w:t xml:space="preserve"> některý z dostupných frameworků, nebo</w:t>
       </w:r>
       <w:r>
         <w:rPr>
@@ -26927,7 +26933,13 @@
         <w:rPr>
           <w:lang w:val="cs-CZ"/>
         </w:rPr>
-        <w:t>používá obrázky vedle své nápovědy</w:t>
+        <w:t xml:space="preserve">používá obrázky </w:t>
+      </w:r>
+      <w:r>
+        <w:rPr>
+          <w:lang w:val="cs-CZ"/>
+        </w:rPr>
+        <w:t>vedle své nápovědy</w:t>
       </w:r>
       <w:r>
         <w:rPr>
@@ -26939,13 +26951,7 @@
         <w:rPr>
           <w:lang w:val="cs-CZ"/>
         </w:rPr>
-        <w:t xml:space="preserve"> pro lepší orientaci. </w:t>
-      </w:r>
-      <w:r>
-        <w:rPr>
-          <w:lang w:val="cs-CZ"/>
-        </w:rPr>
-        <w:t xml:space="preserve">Více </w:t>
+        <w:t xml:space="preserve"> pro lepší orientaci. Více </w:t>
       </w:r>
       <w:r>
         <w:rPr>
@@ -26963,41 +26969,31 @@
         <w:rPr>
           <w:lang w:val="cs-CZ"/>
         </w:rPr>
+        <w:t xml:space="preserve"> kapitole</w:t>
+      </w:r>
+      <w:r>
+        <w:rPr>
+          <w:lang w:val="cs-CZ"/>
+        </w:rPr>
         <w:t xml:space="preserve"> </w:t>
       </w:r>
       <w:r>
         <w:rPr>
-          <w:color w:val="FF0000"/>
-          <w:lang w:val="cs-CZ"/>
-        </w:rPr>
-        <w:t>kapitole</w:t>
-      </w:r>
-      <w:r>
-        <w:rPr>
-          <w:color w:val="FF0000"/>
+          <w:lang w:val="cs-CZ"/>
+        </w:rPr>
+        <w:t>P</w:t>
+      </w:r>
+      <w:r>
+        <w:rPr>
+          <w:lang w:val="cs-CZ"/>
+        </w:rPr>
+        <w:t>oužité technologie. Na obrázku</w:t>
+      </w:r>
+      <w:r>
+        <w:rPr>
           <w:lang w:val="cs-CZ"/>
         </w:rPr>
         <w:t xml:space="preserve"> </w:t>
-      </w:r>
-      <w:r>
-        <w:rPr>
-          <w:color w:val="FF0000"/>
-          <w:lang w:val="cs-CZ"/>
-        </w:rPr>
-        <w:t>P</w:t>
-      </w:r>
-      <w:r>
-        <w:rPr>
-          <w:color w:val="FF0000"/>
-          <w:lang w:val="cs-CZ"/>
-        </w:rPr>
-        <w:t>oužité technologie</w:t>
-      </w:r>
-      <w:r>
-        <w:rPr>
-          <w:lang w:val="cs-CZ"/>
-        </w:rPr>
-        <w:t xml:space="preserve">. Na obrázku </w:t>
       </w:r>
       <w:r>
         <w:rPr>
@@ -27245,7 +27241,13 @@
         <w:rPr>
           <w:lang w:val="cs-CZ"/>
         </w:rPr>
-        <w:t xml:space="preserve">, který umožňuje jednotlivé obrázky procházet a automaticky </w:t>
+        <w:t xml:space="preserve">, který umožňuje jednotlivé </w:t>
+      </w:r>
+      <w:r>
+        <w:rPr>
+          <w:lang w:val="cs-CZ"/>
+        </w:rPr>
+        <w:t xml:space="preserve">obrázky procházet a automaticky </w:t>
       </w:r>
       <w:r>
         <w:rPr>
@@ -27293,23 +27295,15 @@
       </w:r>
       <w:r>
         <w:rPr>
-          <w:color w:val="FF0000"/>
           <w:lang w:val="cs-CZ"/>
         </w:rPr>
         <w:t>kapitole</w:t>
       </w:r>
       <w:r>
         <w:rPr>
-          <w:color w:val="FF0000"/>
-          <w:lang w:val="cs-CZ"/>
-        </w:rPr>
-        <w:t xml:space="preserve"> Použité technologie</w:t>
-      </w:r>
-      <w:r>
-        <w:rPr>
-          <w:lang w:val="cs-CZ"/>
-        </w:rPr>
-        <w:t>. Dále na stránce najdeme sezna</w:t>
+          <w:lang w:val="cs-CZ"/>
+        </w:rPr>
+        <w:t xml:space="preserve"> Použité technologie. Dále na stránce najdeme sezna</w:t>
       </w:r>
       <w:r>
         <w:rPr>
@@ -27472,13 +27466,7 @@
         <w:rPr>
           <w:lang w:val="cs-CZ"/>
         </w:rPr>
-        <w:t xml:space="preserve">Jde o nástroj sloužící k objektovému </w:t>
-      </w:r>
-      <w:r>
-        <w:rPr>
-          <w:lang w:val="cs-CZ"/>
-        </w:rPr>
-        <w:t xml:space="preserve">návrhu formuláře. Využívá HTML 5 a Ajax. </w:t>
+        <w:t xml:space="preserve">Jde o nástroj sloužící k objektovému návrhu formuláře. Využívá HTML 5 a Ajax. </w:t>
       </w:r>
       <w:r>
         <w:rPr>
@@ -27523,25 +27511,16 @@
         <w:rPr>
           <w:lang w:val="cs-CZ"/>
         </w:rPr>
-        <w:t xml:space="preserve"> </w:t>
-      </w:r>
-      <w:r>
-        <w:rPr>
-          <w:color w:val="FF0000"/>
-          <w:lang w:val="cs-CZ"/>
-        </w:rPr>
-        <w:t xml:space="preserve">v </w:t>
-      </w:r>
-      <w:r>
-        <w:rPr>
-          <w:color w:val="FF0000"/>
+        <w:t xml:space="preserve"> v </w:t>
+      </w:r>
+      <w:r>
+        <w:rPr>
           <w:lang w:val="cs-CZ"/>
         </w:rPr>
         <w:t>kapitole</w:t>
       </w:r>
       <w:r>
         <w:rPr>
-          <w:color w:val="FF0000"/>
           <w:lang w:val="cs-CZ"/>
         </w:rPr>
         <w:t xml:space="preserve"> Použité technologie.</w:t>
@@ -27583,13 +27562,7 @@
         <w:rPr>
           <w:lang w:val="cs-CZ"/>
         </w:rPr>
-        <w:t>najde na stránce rezervace.</w:t>
-      </w:r>
-      <w:r>
-        <w:rPr>
-          <w:lang w:val="cs-CZ"/>
-        </w:rPr>
-        <w:t xml:space="preserve"> </w:t>
+        <w:t xml:space="preserve">najde na stránce rezervace. </w:t>
       </w:r>
       <w:r>
         <w:rPr>
@@ -27619,20 +27592,7 @@
         <w:rPr>
           <w:lang w:val="cs-CZ"/>
         </w:rPr>
-        <w:t>na každý element několik událostí.</w:t>
-      </w:r>
-      <w:r>
-        <w:rPr>
-          <w:color w:val="FF0000"/>
-          <w:lang w:val="cs-CZ"/>
-        </w:rPr>
-        <w:t xml:space="preserve"> </w:t>
-      </w:r>
-      <w:r>
-        <w:rPr>
-          <w:lang w:val="cs-CZ"/>
-        </w:rPr>
-        <w:t>První je událost</w:t>
+        <w:t>na každý element několik událostí. První je událost</w:t>
       </w:r>
       <w:r>
         <w:rPr>
@@ -27718,21 +27678,7 @@
           <w:bCs/>
           <w:lang w:val="cs-CZ"/>
         </w:rPr>
-        <w:t>kurzorem myši</w:t>
-      </w:r>
-      <w:r>
-        <w:rPr>
-          <w:bCs/>
-          <w:lang w:val="cs-CZ"/>
-        </w:rPr>
-        <w:t xml:space="preserve"> </w:t>
-      </w:r>
-      <w:r>
-        <w:rPr>
-          <w:bCs/>
-          <w:lang w:val="cs-CZ"/>
-        </w:rPr>
-        <w:t xml:space="preserve">element </w:t>
+        <w:t xml:space="preserve">kurzorem myši element </w:t>
       </w:r>
       <w:r>
         <w:rPr>
@@ -27909,22 +27855,7 @@
           <w:bCs/>
           <w:lang w:val="cs-CZ"/>
         </w:rPr>
-        <w:t xml:space="preserve"> v </w:t>
-      </w:r>
-      <w:r>
-        <w:rPr>
-          <w:bCs/>
-          <w:color w:val="FF0000"/>
-          <w:lang w:val="cs-CZ"/>
-        </w:rPr>
-        <w:t>podkapitole Funkce rezervačního systému</w:t>
-      </w:r>
-      <w:r>
-        <w:rPr>
-          <w:bCs/>
-          <w:lang w:val="cs-CZ"/>
-        </w:rPr>
-        <w:t>. Při kliknutí na označený element se pak spustí funkce</w:t>
+        <w:t xml:space="preserve"> v podkapitole Funkce rezervačního systému. Při kliknutí na označený element se pak spustí funkce</w:t>
       </w:r>
       <w:r>
         <w:rPr>
@@ -28040,41 +27971,55 @@
           <w:bCs/>
           <w:lang w:val="cs-CZ"/>
         </w:rPr>
-        <w:t xml:space="preserve"> Elementy, které jsou již </w:t>
+        <w:t xml:space="preserve"> Elementy, které jsou již zarezervované, </w:t>
       </w:r>
       <w:r>
         <w:rPr>
           <w:bCs/>
           <w:lang w:val="cs-CZ"/>
         </w:rPr>
-        <w:t xml:space="preserve">zarezervované, </w:t>
+        <w:t>mají zvláštní obrázek</w:t>
       </w:r>
       <w:r>
         <w:rPr>
           <w:bCs/>
           <w:lang w:val="cs-CZ"/>
         </w:rPr>
-        <w:t>mají zvláštní obrázek</w:t>
+        <w:t xml:space="preserve">. Není na ně navázaná žádná z výše uvedených událostí a je tak jednoduše ošetřeno, že nejdou </w:t>
       </w:r>
       <w:r>
         <w:rPr>
           <w:bCs/>
           <w:lang w:val="cs-CZ"/>
         </w:rPr>
-        <w:t xml:space="preserve">. Není na ně navázaná žádná z výše uvedených událostí a je tak jednoduše ošetřeno, že nejdou </w:t>
+        <w:t>rezervovat</w:t>
       </w:r>
       <w:r>
         <w:rPr>
           <w:bCs/>
           <w:lang w:val="cs-CZ"/>
         </w:rPr>
-        <w:t>rezervovat</w:t>
+        <w:t>.</w:t>
       </w:r>
       <w:r>
         <w:rPr>
           <w:bCs/>
           <w:lang w:val="cs-CZ"/>
         </w:rPr>
+        <w:t xml:space="preserve"> Na obrázku </w:t>
+      </w:r>
+      <w:r>
+        <w:rPr>
+          <w:bCs/>
+          <w:lang w:val="cs-CZ"/>
+        </w:rPr>
+        <w:t>5</w:t>
+      </w:r>
+      <w:r>
+        <w:rPr>
+          <w:bCs/>
+          <w:lang w:val="cs-CZ"/>
+        </w:rPr>
         <w:t>.</w:t>
       </w:r>
       <w:r>
@@ -28082,20 +28027,27 @@
           <w:bCs/>
           <w:lang w:val="cs-CZ"/>
         </w:rPr>
-        <w:t xml:space="preserve"> Na obrázku </w:t>
+        <w:t>5</w:t>
       </w:r>
       <w:r>
         <w:rPr>
           <w:bCs/>
           <w:lang w:val="cs-CZ"/>
         </w:rPr>
-        <w:t>5</w:t>
+        <w:t xml:space="preserve"> </w:t>
       </w:r>
       <w:r>
         <w:rPr>
           <w:bCs/>
           <w:lang w:val="cs-CZ"/>
         </w:rPr>
+        <w:t>je zobrazeno rozložení sedadel v kině</w:t>
+      </w:r>
+      <w:r>
+        <w:rPr>
+          <w:bCs/>
+          <w:lang w:val="cs-CZ"/>
+        </w:rPr>
         <w:t>.</w:t>
       </w:r>
       <w:r>
@@ -28103,13 +28055,27 @@
           <w:bCs/>
           <w:lang w:val="cs-CZ"/>
         </w:rPr>
-        <w:t>5</w:t>
+        <w:t xml:space="preserve"> Zelené sedačky zobrazují vybraná místa. Modr</w:t>
       </w:r>
       <w:r>
         <w:rPr>
           <w:bCs/>
           <w:lang w:val="cs-CZ"/>
         </w:rPr>
+        <w:t xml:space="preserve">á barva pak značí místa, </w:t>
+      </w:r>
+      <w:r>
+        <w:rPr>
+          <w:bCs/>
+          <w:lang w:val="cs-CZ"/>
+        </w:rPr>
+        <w:t>která jsou volná a je možné je zarezervovat. Šedá sedadla jsou již zarezervovaná a není možné je nyní rezervovat. Při najetí kurzorem myši nad sedadlo se zobrazí žlutě. Také se u tohoto sedadla zobrazí popisek, ve kterém je uvedeno jeho pořadové číslo.</w:t>
+      </w:r>
+      <w:r>
+        <w:rPr>
+          <w:bCs/>
+          <w:lang w:val="cs-CZ"/>
+        </w:rPr>
         <w:t xml:space="preserve"> </w:t>
       </w:r>
       <w:r>
@@ -28117,99 +28083,42 @@
           <w:bCs/>
           <w:lang w:val="cs-CZ"/>
         </w:rPr>
-        <w:t>je zobrazeno rozložení sedadel v kině</w:t>
+        <w:t>Z obrázku je patrné, že s</w:t>
       </w:r>
       <w:r>
         <w:rPr>
           <w:bCs/>
           <w:lang w:val="cs-CZ"/>
         </w:rPr>
-        <w:t>.</w:t>
+        <w:t xml:space="preserve">edačka zobrazuje své číslo. </w:t>
       </w:r>
       <w:r>
         <w:rPr>
           <w:bCs/>
           <w:lang w:val="cs-CZ"/>
         </w:rPr>
-        <w:t xml:space="preserve"> Zelené sedačky zobrazují vybraná místa. Modr</w:t>
+        <w:t>Podrobnější popis a více názorných příkladů</w:t>
       </w:r>
       <w:r>
         <w:rPr>
           <w:bCs/>
           <w:lang w:val="cs-CZ"/>
         </w:rPr>
-        <w:t xml:space="preserve">á barva pak značí místa, </w:t>
+        <w:t xml:space="preserve"> najde</w:t>
       </w:r>
       <w:r>
         <w:rPr>
           <w:bCs/>
           <w:lang w:val="cs-CZ"/>
         </w:rPr>
-        <w:t>která jsou volná a je možné je zarezervovat. Šedá sedadla jsou již zarezervovaná a není možné je nyní rezervovat. Při najetí kurzorem myši nad sedadlo se zobrazí žlutě. Také se u tohoto sedadla zobrazí popisek, ve kterém je uvedeno jeho pořadové číslo.</w:t>
+        <w:t>me</w:t>
       </w:r>
       <w:r>
         <w:rPr>
           <w:bCs/>
           <w:lang w:val="cs-CZ"/>
         </w:rPr>
-        <w:t xml:space="preserve"> </w:t>
-      </w:r>
-      <w:r>
-        <w:rPr>
-          <w:bCs/>
-          <w:lang w:val="cs-CZ"/>
-        </w:rPr>
-        <w:t>Z obrázku je patrné, že s</w:t>
-      </w:r>
-      <w:r>
-        <w:rPr>
-          <w:bCs/>
-          <w:lang w:val="cs-CZ"/>
-        </w:rPr>
-        <w:t xml:space="preserve">edačka zobrazuje své číslo. </w:t>
-      </w:r>
-      <w:r>
-        <w:rPr>
-          <w:bCs/>
-          <w:lang w:val="cs-CZ"/>
-        </w:rPr>
-        <w:t>Podrobnější popis a více názorných příkladů</w:t>
-      </w:r>
-      <w:r>
-        <w:rPr>
-          <w:bCs/>
-          <w:lang w:val="cs-CZ"/>
-        </w:rPr>
-        <w:t xml:space="preserve"> najde</w:t>
-      </w:r>
-      <w:r>
-        <w:rPr>
-          <w:bCs/>
-          <w:lang w:val="cs-CZ"/>
-        </w:rPr>
-        <w:t>me</w:t>
-      </w:r>
-      <w:r>
-        <w:rPr>
-          <w:bCs/>
-          <w:lang w:val="cs-CZ"/>
-        </w:rPr>
-        <w:t xml:space="preserve"> v </w:t>
-      </w:r>
-      <w:r>
-        <w:rPr>
-          <w:bCs/>
-          <w:color w:val="FF0000"/>
-          <w:lang w:val="cs-CZ"/>
-        </w:rPr>
-        <w:t>kapitole Ukázka pluginu</w:t>
-      </w:r>
-      <w:r>
-        <w:rPr>
-          <w:bCs/>
-          <w:lang w:val="cs-CZ"/>
-        </w:rPr>
-        <w:t>.</w:t>
+        <w:t xml:space="preserve"> v kapitole Ukázka pluginu.</w:t>
       </w:r>
     </w:p>
     <w:p>
@@ -32854,29 +32763,6 @@
         </w:rPr>
         <w:fldChar w:fldCharType="end"/>
       </w:r>
-      <w:r>
-        <w:rPr>
-          <w:lang w:val="cs-CZ"/>
-        </w:rPr>
-        <w:br w:type="page"/>
-      </w:r>
-    </w:p>
-    <w:p>
-      <w:pPr>
-        <w:pStyle w:val="Nzev"/>
-        <w:rPr>
-          <w:color w:val="FF0000"/>
-          <w:lang w:val="cs-CZ"/>
-        </w:rPr>
-      </w:pPr>
-      <w:r>
-        <w:rPr>
-          <w:color w:val="FF0000"/>
-          <w:lang w:val="cs-CZ"/>
-        </w:rPr>
-        <w:lastRenderedPageBreak/>
-        <w:t>Příloha</w:t>
-      </w:r>
     </w:p>
     <w:sectPr>
       <w:footerReference w:type="default" r:id="rId29"/>
@@ -32952,7 +32838,7 @@
             <w:rPr>
               <w:noProof/>
             </w:rPr>
-            <w:t>38</w:t>
+            <w:t>37</w:t>
           </w:r>
         </w:fldSimple>
       </w:p>
@@ -38255,7 +38141,7 @@
 </file>
 
 <file path=customXml/itemProps1.xml><?xml version="1.0" encoding="utf-8"?>
-<ds:datastoreItem xmlns:ds="http://schemas.openxmlformats.org/officeDocument/2006/customXml" ds:itemID="{050E7352-19A0-46AA-B9FF-99D057B7D6AA}">
+<ds:datastoreItem xmlns:ds="http://schemas.openxmlformats.org/officeDocument/2006/customXml" ds:itemID="{9A11C212-9FE6-4457-91CC-F1B5EF6CCF0B}">
   <ds:schemaRefs>
     <ds:schemaRef ds:uri="http://schemas.openxmlformats.org/officeDocument/2006/bibliography"/>
   </ds:schemaRefs>

</xml_diff>

<commit_message>
drobné úpravy formátovnání práce
</commit_message>
<xml_diff>
--- a/doc/BP/bakalářská práce.docx
+++ b/doc/BP/bakalářská práce.docx
@@ -762,31 +762,293 @@
         <w:rPr>
           <w:rFonts w:asciiTheme="majorHAnsi" w:hAnsiTheme="majorHAnsi"/>
           <w:b/>
-          <w:color w:val="FF0000"/>
           <w:sz w:val="32"/>
           <w:szCs w:val="32"/>
         </w:rPr>
       </w:pPr>
       <w:r>
-        <w:rPr>
-          <w:rFonts w:asciiTheme="majorHAnsi" w:hAnsiTheme="majorHAnsi"/>
-          <w:b/>
-          <w:color w:val="FF0000"/>
-          <w:sz w:val="32"/>
-          <w:szCs w:val="32"/>
-        </w:rPr>
-        <w:t>Abstract</w:t>
-      </w:r>
-    </w:p>
-    <w:p>
-      <w:pPr>
         <w:rPr>
           <w:rFonts w:asciiTheme="majorHAnsi" w:hAnsiTheme="majorHAnsi"/>
           <w:b/>
           <w:sz w:val="32"/>
           <w:szCs w:val="32"/>
         </w:rPr>
-      </w:pPr>
+        <w:t>Abstrak</w:t>
+      </w:r>
+      <w:r>
+        <w:rPr>
+          <w:rFonts w:asciiTheme="majorHAnsi" w:hAnsiTheme="majorHAnsi"/>
+          <w:b/>
+          <w:sz w:val="32"/>
+          <w:szCs w:val="32"/>
+        </w:rPr>
+        <w:t>t</w:t>
+      </w:r>
+    </w:p>
+    <w:p>
+      <w:pPr>
+        <w:rPr>
+          <w:lang w:val="cs-CZ"/>
+        </w:rPr>
+      </w:pPr>
+      <w:r>
+        <w:rPr>
+          <w:lang w:val="cs-CZ"/>
+        </w:rPr>
+        <w:t>Tato práce se zabývá tvorbou pluginu pro rezervační systém</w:t>
+      </w:r>
+      <w:r>
+        <w:rPr>
+          <w:lang w:val="cs-CZ"/>
+        </w:rPr>
+        <w:t xml:space="preserve"> v programovacím jazyce </w:t>
+      </w:r>
+      <w:proofErr w:type="spellStart"/>
+      <w:r>
+        <w:rPr>
+          <w:lang w:val="cs-CZ"/>
+        </w:rPr>
+        <w:t>JavaScript</w:t>
+      </w:r>
+      <w:proofErr w:type="spellEnd"/>
+      <w:r>
+        <w:rPr>
+          <w:lang w:val="cs-CZ"/>
+        </w:rPr>
+        <w:t xml:space="preserve"> </w:t>
+      </w:r>
+      <w:r>
+        <w:rPr>
+          <w:lang w:val="cs-CZ"/>
+        </w:rPr>
+        <w:t xml:space="preserve"> s použitím knihovny jQuery. Plugin má být obecně použitelný pro jakýkoliv rezervační systém. </w:t>
+      </w:r>
+      <w:r>
+        <w:rPr>
+          <w:lang w:val="cs-CZ"/>
+        </w:rPr>
+        <w:t>Ukázk</w:t>
+      </w:r>
+      <w:r>
+        <w:rPr>
+          <w:lang w:val="cs-CZ"/>
+        </w:rPr>
+        <w:t>ou</w:t>
+      </w:r>
+      <w:r>
+        <w:rPr>
+          <w:lang w:val="cs-CZ"/>
+        </w:rPr>
+        <w:t xml:space="preserve"> </w:t>
+      </w:r>
+      <w:r>
+        <w:rPr>
+          <w:lang w:val="cs-CZ"/>
+        </w:rPr>
+        <w:t xml:space="preserve">použití </w:t>
+      </w:r>
+      <w:r>
+        <w:rPr>
+          <w:lang w:val="cs-CZ"/>
+        </w:rPr>
+        <w:t>této prác</w:t>
+      </w:r>
+      <w:r>
+        <w:rPr>
+          <w:lang w:val="cs-CZ"/>
+        </w:rPr>
+        <w:t>e</w:t>
+      </w:r>
+      <w:r>
+        <w:rPr>
+          <w:lang w:val="cs-CZ"/>
+        </w:rPr>
+        <w:t xml:space="preserve"> </w:t>
+      </w:r>
+      <w:r>
+        <w:rPr>
+          <w:lang w:val="cs-CZ"/>
+        </w:rPr>
+        <w:t>je</w:t>
+      </w:r>
+      <w:r>
+        <w:rPr>
+          <w:lang w:val="cs-CZ"/>
+        </w:rPr>
+        <w:t xml:space="preserve"> </w:t>
+      </w:r>
+      <w:r>
+        <w:rPr>
+          <w:lang w:val="cs-CZ"/>
+        </w:rPr>
+        <w:t>použití</w:t>
+      </w:r>
+      <w:r>
+        <w:rPr>
+          <w:lang w:val="cs-CZ"/>
+        </w:rPr>
+        <w:t xml:space="preserve"> pluginu pro rezervační systém kin</w:t>
+      </w:r>
+      <w:r>
+        <w:rPr>
+          <w:lang w:val="cs-CZ"/>
+        </w:rPr>
+        <w:t xml:space="preserve">a a </w:t>
+      </w:r>
+      <w:r>
+        <w:rPr>
+          <w:lang w:val="cs-CZ"/>
+        </w:rPr>
+        <w:t xml:space="preserve">použití pluginu pro rezervační systém </w:t>
+      </w:r>
+      <w:r>
+        <w:rPr>
+          <w:lang w:val="cs-CZ"/>
+        </w:rPr>
+        <w:t>squashového kurtu. Důraz je</w:t>
+      </w:r>
+      <w:r>
+        <w:rPr>
+          <w:lang w:val="cs-CZ"/>
+        </w:rPr>
+        <w:t xml:space="preserve"> kladen na </w:t>
+      </w:r>
+      <w:r>
+        <w:rPr>
+          <w:lang w:val="cs-CZ"/>
+        </w:rPr>
+        <w:t xml:space="preserve">grafický vzhled pluginu. Grafický vzhled </w:t>
+      </w:r>
+      <w:r>
+        <w:rPr>
+          <w:lang w:val="cs-CZ"/>
+        </w:rPr>
+        <w:t>má</w:t>
+      </w:r>
+      <w:r>
+        <w:rPr>
+          <w:lang w:val="cs-CZ"/>
+        </w:rPr>
+        <w:t xml:space="preserve"> být co nejpoutavější,</w:t>
+      </w:r>
+      <w:r>
+        <w:rPr>
+          <w:lang w:val="cs-CZ"/>
+        </w:rPr>
+        <w:t xml:space="preserve"> </w:t>
+      </w:r>
+      <w:r>
+        <w:rPr>
+          <w:lang w:val="cs-CZ"/>
+        </w:rPr>
+        <w:t>p</w:t>
+      </w:r>
+      <w:r>
+        <w:rPr>
+          <w:lang w:val="cs-CZ"/>
+        </w:rPr>
+        <w:t xml:space="preserve">roto plugin disponuje snadným rozšířením grafických funkcí a změnou používaných obrázků. </w:t>
+      </w:r>
+      <w:r>
+        <w:rPr>
+          <w:lang w:val="cs-CZ"/>
+        </w:rPr>
+        <w:t xml:space="preserve">Plugin je také možné </w:t>
+      </w:r>
+      <w:r>
+        <w:rPr>
+          <w:lang w:val="cs-CZ"/>
+        </w:rPr>
+        <w:t xml:space="preserve">snadno zakomponovat do webové stránky. Jedinou podmínkou je připojení knihovny jQuery. Plugin dokáže načíst vstup ze souboru </w:t>
+      </w:r>
+      <w:r>
+        <w:rPr>
+          <w:lang w:val="cs-CZ"/>
+        </w:rPr>
+        <w:t xml:space="preserve">ve </w:t>
+      </w:r>
+      <w:r>
+        <w:rPr>
+          <w:lang w:val="cs-CZ"/>
+        </w:rPr>
+        <w:t>formát</w:t>
+      </w:r>
+      <w:r>
+        <w:rPr>
+          <w:lang w:val="cs-CZ"/>
+        </w:rPr>
+        <w:t>u</w:t>
+      </w:r>
+      <w:r>
+        <w:rPr>
+          <w:lang w:val="cs-CZ"/>
+        </w:rPr>
+        <w:t xml:space="preserve"> XLS a CSV. </w:t>
+      </w:r>
+      <w:r>
+        <w:rPr>
+          <w:lang w:val="cs-CZ"/>
+        </w:rPr>
+        <w:t xml:space="preserve">Vstup </w:t>
+      </w:r>
+      <w:r>
+        <w:rPr>
+          <w:lang w:val="cs-CZ"/>
+        </w:rPr>
+        <w:t xml:space="preserve">lze </w:t>
+      </w:r>
+      <w:r>
+        <w:rPr>
+          <w:lang w:val="cs-CZ"/>
+        </w:rPr>
+        <w:t>t</w:t>
+      </w:r>
+      <w:r>
+        <w:rPr>
+          <w:lang w:val="cs-CZ"/>
+        </w:rPr>
+        <w:t xml:space="preserve">aké </w:t>
+      </w:r>
+      <w:r>
+        <w:rPr>
+          <w:lang w:val="cs-CZ"/>
+        </w:rPr>
+        <w:t xml:space="preserve">načíst </w:t>
+      </w:r>
+      <w:r>
+        <w:rPr>
+          <w:lang w:val="cs-CZ"/>
+        </w:rPr>
+        <w:t xml:space="preserve">ve formátu JSON. Pomocí </w:t>
+      </w:r>
+      <w:r>
+        <w:rPr>
+          <w:lang w:val="cs-CZ"/>
+        </w:rPr>
+        <w:t xml:space="preserve">formátu JSON </w:t>
+      </w:r>
+      <w:r>
+        <w:rPr>
+          <w:lang w:val="cs-CZ"/>
+        </w:rPr>
+        <w:t>je pak v ukázce realizované načítání dat z databáze.</w:t>
+      </w:r>
+    </w:p>
+    <w:p>
+      <w:pPr>
+        <w:rPr>
+          <w:lang w:val="cs-CZ"/>
+        </w:rPr>
+      </w:pPr>
+      <w:r>
+        <w:rPr>
+          <w:rFonts w:asciiTheme="majorHAnsi" w:hAnsiTheme="majorHAnsi"/>
+          <w:b/>
+          <w:sz w:val="32"/>
+          <w:szCs w:val="32"/>
+        </w:rPr>
+        <w:t>Abstract</w:t>
+      </w:r>
     </w:p>
     <w:p>
       <w:pPr>
@@ -32838,7 +33100,7 @@
             <w:rPr>
               <w:noProof/>
             </w:rPr>
-            <w:t>37</w:t>
+            <w:t>1</w:t>
           </w:r>
         </w:fldSimple>
       </w:p>
@@ -38141,7 +38403,7 @@
 </file>
 
 <file path=customXml/itemProps1.xml><?xml version="1.0" encoding="utf-8"?>
-<ds:datastoreItem xmlns:ds="http://schemas.openxmlformats.org/officeDocument/2006/customXml" ds:itemID="{9A11C212-9FE6-4457-91CC-F1B5EF6CCF0B}">
+<ds:datastoreItem xmlns:ds="http://schemas.openxmlformats.org/officeDocument/2006/customXml" ds:itemID="{F47D09A7-D814-43DD-B725-C6FE96F2BA21}">
   <ds:schemaRefs>
     <ds:schemaRef ds:uri="http://schemas.openxmlformats.org/officeDocument/2006/bibliography"/>
   </ds:schemaRefs>

</xml_diff>